<commit_message>
Update exercise files structure
</commit_message>
<xml_diff>
--- a/Supporting courses/Programming Foundations with Python/Notes from the course (Programming Foundations with Python).docx
+++ b/Supporting courses/Programming Foundations with Python/Notes from the course (Programming Foundations with Python).docx
@@ -410,22 +410,333 @@
           <w:u w:val="none"/>
           <w:lang w:val="en-US"/>
         </w:rPr>
-        <w:t>i</w:t>
+        <w:t>import webbrowser</w:t>
+      </w:r>
+    </w:p>
+    <w:p>
+      <w:pPr>
+        <w:rPr>
+          <w:rFonts w:hint="default"/>
+          <w:b w:val="0"/>
+          <w:bCs w:val="0"/>
+          <w:sz w:val="20"/>
+          <w:szCs w:val="20"/>
+          <w:u w:val="none"/>
+          <w:lang w:val="en-US"/>
+        </w:rPr>
+      </w:pPr>
+    </w:p>
+    <w:p>
+      <w:pPr>
+        <w:rPr>
+          <w:rFonts w:hint="default"/>
+          <w:b w:val="0"/>
+          <w:bCs w:val="0"/>
+          <w:sz w:val="20"/>
+          <w:szCs w:val="20"/>
+          <w:u w:val="none"/>
+          <w:lang w:val="en-US"/>
+        </w:rPr>
+      </w:pPr>
+    </w:p>
+    <w:p>
+      <w:pPr>
+        <w:rPr>
+          <w:rFonts w:hint="default"/>
+          <w:b w:val="0"/>
+          <w:bCs w:val="0"/>
+          <w:sz w:val="20"/>
+          <w:szCs w:val="20"/>
+          <w:u w:val="none"/>
+          <w:lang w:val="en-US"/>
+        </w:rPr>
+      </w:pPr>
+      <w:r>
+        <w:rPr>
+          <w:rFonts w:hint="default"/>
+          <w:b w:val="0"/>
+          <w:bCs w:val="0"/>
+          <w:sz w:val="20"/>
+          <w:szCs w:val="20"/>
+          <w:u w:val="none"/>
+          <w:lang w:val="en-US"/>
+        </w:rPr>
+        <w:t>Rename file:</w:t>
+      </w:r>
+    </w:p>
+    <w:p>
+      <w:pPr>
+        <w:rPr>
+          <w:rFonts w:hint="default"/>
+          <w:b w:val="0"/>
+          <w:bCs w:val="0"/>
+          <w:sz w:val="20"/>
+          <w:szCs w:val="20"/>
+          <w:u w:val="none"/>
+          <w:lang w:val="en-US"/>
+        </w:rPr>
+      </w:pPr>
+      <w:r>
+        <w:rPr>
+          <w:rFonts w:hint="default"/>
+          <w:b w:val="0"/>
+          <w:bCs w:val="0"/>
+          <w:sz w:val="20"/>
+          <w:szCs w:val="20"/>
+          <w:u w:val="none"/>
+          <w:lang w:val="en-US"/>
+        </w:rPr>
+        <w:t>os.rename()</w:t>
+      </w:r>
+    </w:p>
+    <w:p>
+      <w:pPr>
+        <w:rPr>
+          <w:rFonts w:hint="default"/>
+          <w:b w:val="0"/>
+          <w:bCs w:val="0"/>
+          <w:sz w:val="20"/>
+          <w:szCs w:val="20"/>
+          <w:u w:val="none"/>
+          <w:lang w:val="en-US"/>
+        </w:rPr>
+      </w:pPr>
+      <w:r>
+        <w:rPr>
+          <w:rFonts w:hint="default"/>
+          <w:b w:val="0"/>
+          <w:bCs w:val="0"/>
+          <w:sz w:val="20"/>
+          <w:szCs w:val="20"/>
+          <w:u w:val="none"/>
+          <w:lang w:val="en-US"/>
+        </w:rPr>
+        <w:fldChar w:fldCharType="begin"/>
+      </w:r>
+      <w:r>
+        <w:rPr>
+          <w:rFonts w:hint="default"/>
+          <w:b w:val="0"/>
+          <w:bCs w:val="0"/>
+          <w:sz w:val="20"/>
+          <w:szCs w:val="20"/>
+          <w:u w:val="none"/>
+          <w:lang w:val="en-US"/>
+        </w:rPr>
+        <w:instrText xml:space="preserve"> HYPERLINK "https://docs.python.org/2/library/os.html" </w:instrText>
+      </w:r>
+      <w:r>
+        <w:rPr>
+          <w:rFonts w:hint="default"/>
+          <w:b w:val="0"/>
+          <w:bCs w:val="0"/>
+          <w:sz w:val="20"/>
+          <w:szCs w:val="20"/>
+          <w:u w:val="none"/>
+          <w:lang w:val="en-US"/>
+        </w:rPr>
+        <w:fldChar w:fldCharType="separate"/>
+      </w:r>
+      <w:r>
+        <w:rPr>
+          <w:rStyle w:val="9"/>
+          <w:rFonts w:hint="default"/>
+          <w:b w:val="0"/>
+          <w:bCs w:val="0"/>
+          <w:sz w:val="20"/>
+          <w:szCs w:val="20"/>
+          <w:lang w:val="en-US"/>
+        </w:rPr>
+        <w:t>https://docs.python.org/2/library/os.html</w:t>
+      </w:r>
+      <w:r>
+        <w:rPr>
+          <w:rFonts w:hint="default"/>
+          <w:b w:val="0"/>
+          <w:bCs w:val="0"/>
+          <w:sz w:val="20"/>
+          <w:szCs w:val="20"/>
+          <w:u w:val="none"/>
+          <w:lang w:val="en-US"/>
+        </w:rPr>
+        <w:fldChar w:fldCharType="end"/>
+      </w:r>
+    </w:p>
+    <w:p>
+      <w:pPr>
+        <w:rPr>
+          <w:rFonts w:hint="default"/>
+          <w:b w:val="0"/>
+          <w:bCs w:val="0"/>
+          <w:sz w:val="20"/>
+          <w:szCs w:val="20"/>
+          <w:u w:val="none"/>
+          <w:lang w:val="en-US"/>
+        </w:rPr>
+      </w:pPr>
+    </w:p>
+    <w:p>
+      <w:pPr>
+        <w:rPr>
+          <w:rFonts w:hint="default"/>
+          <w:b w:val="0"/>
+          <w:bCs w:val="0"/>
+          <w:sz w:val="20"/>
+          <w:szCs w:val="20"/>
+          <w:u w:val="none"/>
+          <w:lang w:val="en-US"/>
+        </w:rPr>
+      </w:pPr>
+      <w:r>
+        <w:rPr>
+          <w:rFonts w:hint="default"/>
+          <w:b w:val="0"/>
+          <w:bCs w:val="0"/>
+          <w:sz w:val="20"/>
+          <w:szCs w:val="20"/>
+          <w:u w:val="none"/>
+          <w:lang w:val="en-US"/>
+        </w:rPr>
+        <w:t>Translatefunction:</w:t>
+      </w:r>
+    </w:p>
+    <w:p>
+      <w:pPr>
+        <w:rPr>
+          <w:rFonts w:hint="default"/>
+          <w:b w:val="0"/>
+          <w:bCs w:val="0"/>
+          <w:sz w:val="20"/>
+          <w:szCs w:val="20"/>
+          <w:u w:val="none"/>
+          <w:lang w:val="en-US"/>
+        </w:rPr>
+      </w:pPr>
+      <w:r>
+        <w:rPr>
+          <w:rFonts w:hint="default"/>
+          <w:b w:val="0"/>
+          <w:bCs w:val="0"/>
+          <w:sz w:val="20"/>
+          <w:szCs w:val="20"/>
+          <w:u w:val="none"/>
+          <w:lang w:val="en-US"/>
+        </w:rPr>
+        <w:fldChar w:fldCharType="begin"/>
+      </w:r>
+      <w:r>
+        <w:rPr>
+          <w:rFonts w:hint="default"/>
+          <w:b w:val="0"/>
+          <w:bCs w:val="0"/>
+          <w:sz w:val="20"/>
+          <w:szCs w:val="20"/>
+          <w:u w:val="none"/>
+          <w:lang w:val="en-US"/>
+        </w:rPr>
+        <w:instrText xml:space="preserve"> HYPERLINK "https://stackoverflow.com/questions/41708770/translate-function-in-python-3" </w:instrText>
+      </w:r>
+      <w:r>
+        <w:rPr>
+          <w:rFonts w:hint="default"/>
+          <w:b w:val="0"/>
+          <w:bCs w:val="0"/>
+          <w:sz w:val="20"/>
+          <w:szCs w:val="20"/>
+          <w:u w:val="none"/>
+          <w:lang w:val="en-US"/>
+        </w:rPr>
+        <w:fldChar w:fldCharType="separate"/>
+      </w:r>
+      <w:r>
+        <w:rPr>
+          <w:rStyle w:val="9"/>
+          <w:rFonts w:hint="default"/>
+          <w:b w:val="0"/>
+          <w:bCs w:val="0"/>
+          <w:sz w:val="20"/>
+          <w:szCs w:val="20"/>
+          <w:lang w:val="en-US"/>
+        </w:rPr>
+        <w:t>https://stackoverflow.com/questions/41708770/translate-function-in-python-3</w:t>
+      </w:r>
+      <w:r>
+        <w:rPr>
+          <w:rFonts w:hint="default"/>
+          <w:b w:val="0"/>
+          <w:bCs w:val="0"/>
+          <w:sz w:val="20"/>
+          <w:szCs w:val="20"/>
+          <w:u w:val="none"/>
+          <w:lang w:val="en-US"/>
+        </w:rPr>
+        <w:fldChar w:fldCharType="end"/>
+      </w:r>
+    </w:p>
+    <w:p>
+      <w:pPr>
+        <w:rPr>
+          <w:rFonts w:hint="default"/>
+          <w:b w:val="0"/>
+          <w:bCs w:val="0"/>
+          <w:sz w:val="20"/>
+          <w:szCs w:val="20"/>
+          <w:u w:val="none"/>
+          <w:lang w:val="en-US"/>
+        </w:rPr>
+      </w:pPr>
+    </w:p>
+    <w:p>
+      <w:pPr>
+        <w:rPr>
+          <w:rFonts w:hint="default"/>
+          <w:b w:val="0"/>
+          <w:bCs w:val="0"/>
+          <w:sz w:val="20"/>
+          <w:szCs w:val="20"/>
+          <w:u w:val="none"/>
+          <w:lang w:val="en-US"/>
+        </w:rPr>
+      </w:pPr>
+      <w:r>
+        <w:rPr>
+          <w:rFonts w:hint="default"/>
+          <w:b w:val="0"/>
+          <w:bCs w:val="0"/>
+          <w:sz w:val="20"/>
+          <w:szCs w:val="20"/>
+          <w:u w:val="none"/>
+          <w:lang w:val="en-US"/>
+        </w:rPr>
+        <w:t>Documentation for the module os:</w:t>
+      </w:r>
+    </w:p>
+    <w:p>
+      <w:pPr>
+        <w:rPr>
+          <w:rFonts w:hint="default"/>
+          <w:b w:val="0"/>
+          <w:bCs w:val="0"/>
+          <w:sz w:val="20"/>
+          <w:szCs w:val="20"/>
+          <w:u w:val="none"/>
+          <w:lang w:val="en-US"/>
+        </w:rPr>
+      </w:pPr>
+      <w:r>
+        <w:rPr>
+          <w:rFonts w:hint="default"/>
+          <w:b w:val="0"/>
+          <w:bCs w:val="0"/>
+          <w:sz w:val="20"/>
+          <w:szCs w:val="20"/>
+          <w:u w:val="none"/>
+          <w:lang w:val="en-US"/>
+        </w:rPr>
+        <w:t>https://docs.python.org/2/library/os.html</w:t>
       </w:r>
       <w:bookmarkStart w:id="0" w:name="_GoBack"/>
       <w:bookmarkEnd w:id="0"/>
-      <w:r>
-        <w:rPr>
-          <w:rFonts w:hint="default"/>
-          <w:b w:val="0"/>
-          <w:bCs w:val="0"/>
-          <w:sz w:val="20"/>
-          <w:szCs w:val="20"/>
-          <w:u w:val="none"/>
-          <w:lang w:val="en-US"/>
-        </w:rPr>
-        <w:t>mport webbrowser</w:t>
-      </w:r>
     </w:p>
     <w:sectPr>
       <w:headerReference r:id="rId3" w:type="default"/>
@@ -504,8 +815,8 @@
     <w:lsdException w:unhideWhenUsed="0" w:uiPriority="0" w:semiHidden="0" w:name="Normal Indent"/>
     <w:lsdException w:unhideWhenUsed="0" w:uiPriority="0" w:semiHidden="0" w:name="footnote text"/>
     <w:lsdException w:unhideWhenUsed="0" w:uiPriority="0" w:semiHidden="0" w:name="annotation text"/>
-    <w:lsdException w:unhideWhenUsed="0" w:uiPriority="0" w:semiHidden="0" w:name="header"/>
-    <w:lsdException w:unhideWhenUsed="0" w:uiPriority="0" w:semiHidden="0" w:name="footer"/>
+    <w:lsdException w:qFormat="1" w:unhideWhenUsed="0" w:uiPriority="0" w:semiHidden="0" w:name="header"/>
+    <w:lsdException w:qFormat="1" w:unhideWhenUsed="0" w:uiPriority="0" w:semiHidden="0" w:name="footer"/>
     <w:lsdException w:unhideWhenUsed="0" w:uiPriority="0" w:semiHidden="0" w:name="index heading"/>
     <w:lsdException w:qFormat="1" w:uiPriority="0" w:name="caption"/>
     <w:lsdException w:unhideWhenUsed="0" w:uiPriority="0" w:semiHidden="0" w:name="table of figures"/>
@@ -773,6 +1084,7 @@
   <w:style w:type="paragraph" w:styleId="3">
     <w:name w:val="footer"/>
     <w:basedOn w:val="1"/>
+    <w:qFormat/>
     <w:uiPriority w:val="0"/>
     <w:pPr>
       <w:tabs>
@@ -790,6 +1102,7 @@
   <w:style w:type="paragraph" w:styleId="4">
     <w:name w:val="header"/>
     <w:basedOn w:val="1"/>
+    <w:qFormat/>
     <w:uiPriority w:val="0"/>
     <w:pPr>
       <w:tabs>

</xml_diff>

<commit_message>
Update notes for programming with python
</commit_message>
<xml_diff>
--- a/Supporting courses/Programming Foundations with Python/Notes from the course (Programming Foundations with Python).docx
+++ b/Supporting courses/Programming Foundations with Python/Notes from the course (Programming Foundations with Python).docx
@@ -733,10 +733,650 @@
           <w:u w:val="none"/>
           <w:lang w:val="en-US"/>
         </w:rPr>
+        <w:fldChar w:fldCharType="begin"/>
+      </w:r>
+      <w:r>
+        <w:rPr>
+          <w:rFonts w:hint="default"/>
+          <w:b w:val="0"/>
+          <w:bCs w:val="0"/>
+          <w:sz w:val="20"/>
+          <w:szCs w:val="20"/>
+          <w:u w:val="none"/>
+          <w:lang w:val="en-US"/>
+        </w:rPr>
+        <w:instrText xml:space="preserve"> HYPERLINK "https://docs.python.org/2/library/os.html" </w:instrText>
+      </w:r>
+      <w:r>
+        <w:rPr>
+          <w:rFonts w:hint="default"/>
+          <w:b w:val="0"/>
+          <w:bCs w:val="0"/>
+          <w:sz w:val="20"/>
+          <w:szCs w:val="20"/>
+          <w:u w:val="none"/>
+          <w:lang w:val="en-US"/>
+        </w:rPr>
+        <w:fldChar w:fldCharType="separate"/>
+      </w:r>
+      <w:r>
+        <w:rPr>
+          <w:rStyle w:val="9"/>
+          <w:rFonts w:hint="default"/>
+          <w:b w:val="0"/>
+          <w:bCs w:val="0"/>
+          <w:sz w:val="20"/>
+          <w:szCs w:val="20"/>
+          <w:lang w:val="en-US"/>
+        </w:rPr>
         <w:t>https://docs.python.org/2/library/os.html</w:t>
+      </w:r>
+      <w:r>
+        <w:rPr>
+          <w:rFonts w:hint="default"/>
+          <w:b w:val="0"/>
+          <w:bCs w:val="0"/>
+          <w:sz w:val="20"/>
+          <w:szCs w:val="20"/>
+          <w:u w:val="none"/>
+          <w:lang w:val="en-US"/>
+        </w:rPr>
+        <w:fldChar w:fldCharType="end"/>
+      </w:r>
+    </w:p>
+    <w:p>
+      <w:pPr>
+        <w:rPr>
+          <w:rFonts w:hint="default"/>
+          <w:b w:val="0"/>
+          <w:bCs w:val="0"/>
+          <w:sz w:val="20"/>
+          <w:szCs w:val="20"/>
+          <w:u w:val="none"/>
+          <w:lang w:val="en-US"/>
+        </w:rPr>
+      </w:pPr>
+    </w:p>
+    <w:p>
+      <w:pPr>
+        <w:rPr>
+          <w:rFonts w:hint="default"/>
+          <w:b w:val="0"/>
+          <w:bCs w:val="0"/>
+          <w:sz w:val="20"/>
+          <w:szCs w:val="20"/>
+          <w:u w:val="none"/>
+          <w:lang w:val="en-US"/>
+        </w:rPr>
+      </w:pPr>
+    </w:p>
+    <w:p>
+      <w:pPr>
+        <w:rPr>
+          <w:rFonts w:hint="default"/>
+          <w:b/>
+          <w:bCs/>
+          <w:sz w:val="24"/>
+          <w:szCs w:val="24"/>
+          <w:u w:val="single"/>
+          <w:lang w:val="en-US"/>
+        </w:rPr>
+      </w:pPr>
+      <w:r>
+        <w:rPr>
+          <w:rFonts w:hint="default"/>
+          <w:b/>
+          <w:bCs/>
+          <w:sz w:val="24"/>
+          <w:szCs w:val="24"/>
+          <w:u w:val="single"/>
+          <w:lang w:val="en-US"/>
+        </w:rPr>
+        <w:t>Lesson 3</w:t>
+      </w:r>
+    </w:p>
+    <w:p>
+      <w:pPr>
+        <w:rPr>
+          <w:rFonts w:hint="default"/>
+          <w:b w:val="0"/>
+          <w:bCs w:val="0"/>
+          <w:sz w:val="20"/>
+          <w:szCs w:val="20"/>
+          <w:u w:val="none"/>
+          <w:lang w:val="en-US"/>
+        </w:rPr>
+      </w:pPr>
+    </w:p>
+    <w:p>
+      <w:pPr>
+        <w:rPr>
+          <w:rFonts w:hint="default"/>
+          <w:b w:val="0"/>
+          <w:bCs w:val="0"/>
+          <w:sz w:val="20"/>
+          <w:szCs w:val="20"/>
+          <w:u w:val="none"/>
+          <w:lang w:val="en-US"/>
+        </w:rPr>
+      </w:pPr>
+      <w:r>
+        <w:rPr>
+          <w:rFonts w:hint="default"/>
+          <w:b w:val="0"/>
+          <w:bCs w:val="0"/>
+          <w:sz w:val="20"/>
+          <w:szCs w:val="20"/>
+          <w:u w:val="none"/>
+          <w:lang w:val="en-US"/>
+        </w:rPr>
+        <w:t>You can think of the class as of a blueprint of the buidling. It has different pieces of information about the building e.g number of rooms, type. Using this blueprint we can build different types of buildings e.g office building, apartment building.</w:t>
+      </w:r>
+    </w:p>
+    <w:p>
+      <w:pPr>
+        <w:rPr>
+          <w:rFonts w:hint="default"/>
+          <w:b w:val="0"/>
+          <w:bCs w:val="0"/>
+          <w:sz w:val="20"/>
+          <w:szCs w:val="20"/>
+          <w:u w:val="none"/>
+          <w:lang w:val="en-US"/>
+        </w:rPr>
+      </w:pPr>
+    </w:p>
+    <w:p>
+      <w:r>
+        <w:drawing>
+          <wp:inline distT="0" distB="0" distL="114300" distR="114300">
+            <wp:extent cx="5273040" cy="2762885"/>
+            <wp:effectExtent l="0" t="0" r="3810" b="8890"/>
+            <wp:docPr id="1" name="Picture 1"/>
+            <wp:cNvGraphicFramePr>
+              <a:graphicFrameLocks xmlns:a="http://schemas.openxmlformats.org/drawingml/2006/main" noChangeAspect="1"/>
+            </wp:cNvGraphicFramePr>
+            <a:graphic xmlns:a="http://schemas.openxmlformats.org/drawingml/2006/main">
+              <a:graphicData uri="http://schemas.openxmlformats.org/drawingml/2006/picture">
+                <pic:pic xmlns:pic="http://schemas.openxmlformats.org/drawingml/2006/picture">
+                  <pic:nvPicPr>
+                    <pic:cNvPr id="1" name="Picture 1"/>
+                    <pic:cNvPicPr>
+                      <a:picLocks noChangeAspect="1"/>
+                    </pic:cNvPicPr>
+                  </pic:nvPicPr>
+                  <pic:blipFill>
+                    <a:blip r:embed="rId5"/>
+                    <a:stretch>
+                      <a:fillRect/>
+                    </a:stretch>
+                  </pic:blipFill>
+                  <pic:spPr>
+                    <a:xfrm>
+                      <a:off x="0" y="0"/>
+                      <a:ext cx="5273040" cy="2762885"/>
+                    </a:xfrm>
+                    <a:prstGeom prst="rect">
+                      <a:avLst/>
+                    </a:prstGeom>
+                    <a:noFill/>
+                    <a:ln w="9525">
+                      <a:noFill/>
+                    </a:ln>
+                  </pic:spPr>
+                </pic:pic>
+              </a:graphicData>
+            </a:graphic>
+          </wp:inline>
+        </w:drawing>
+      </w:r>
+    </w:p>
+    <w:p/>
+    <w:p/>
+    <w:p/>
+    <w:p/>
+    <w:p>
+      <w:pPr>
+        <w:rPr>
+          <w:lang w:val="en-US"/>
+        </w:rPr>
+      </w:pPr>
+      <w:r>
+        <w:rPr>
+          <w:lang w:val="en-US"/>
+        </w:rPr>
+        <w:t>Lesson 5:</w:t>
+      </w:r>
+    </w:p>
+    <w:p>
+      <w:pPr>
+        <w:rPr>
+          <w:lang w:val="en-US"/>
+        </w:rPr>
+      </w:pPr>
+      <w:r>
+        <w:rPr>
+          <w:lang w:val="en-US"/>
+        </w:rPr>
+        <w:t>Build in python functions:</w:t>
+      </w:r>
+    </w:p>
+    <w:p>
+      <w:pPr>
+        <w:rPr>
+          <w:rFonts w:hint="default"/>
+          <w:lang w:val="en-US"/>
+        </w:rPr>
+      </w:pPr>
+      <w:r>
+        <w:rPr>
+          <w:rFonts w:hint="default"/>
+          <w:lang w:val="en-US"/>
+        </w:rPr>
+        <w:t>https://docs.python.org/2/library/functions.html</w:t>
+      </w:r>
+    </w:p>
+    <w:p>
+      <w:pPr>
+        <w:rPr>
+          <w:rFonts w:hint="default"/>
+          <w:b w:val="0"/>
+          <w:bCs w:val="0"/>
+          <w:sz w:val="20"/>
+          <w:szCs w:val="20"/>
+          <w:u w:val="none"/>
+          <w:lang w:val="en-US"/>
+        </w:rPr>
+      </w:pPr>
+    </w:p>
+    <w:p>
+      <w:pPr>
+        <w:rPr>
+          <w:rFonts w:hint="default"/>
+          <w:b w:val="0"/>
+          <w:bCs w:val="0"/>
+          <w:sz w:val="20"/>
+          <w:szCs w:val="20"/>
+          <w:u w:val="none"/>
+          <w:lang w:val="en-US"/>
+        </w:rPr>
+      </w:pPr>
+    </w:p>
+    <w:p>
+      <w:pPr>
+        <w:rPr>
+          <w:rFonts w:hint="default"/>
+          <w:b w:val="0"/>
+          <w:bCs w:val="0"/>
+          <w:sz w:val="20"/>
+          <w:szCs w:val="20"/>
+          <w:u w:val="none"/>
+          <w:lang w:val="en-US"/>
+        </w:rPr>
+      </w:pPr>
+      <w:r>
+        <w:rPr>
+          <w:rFonts w:hint="default"/>
+          <w:b w:val="0"/>
+          <w:bCs w:val="0"/>
+          <w:sz w:val="20"/>
+          <w:szCs w:val="20"/>
+          <w:u w:val="none"/>
+          <w:lang w:val="en-US"/>
+        </w:rPr>
+        <w:t>Urllib is a module in python and def urlopen is a function inside it.</w:t>
+      </w:r>
+    </w:p>
+    <w:p>
+      <w:pPr>
+        <w:rPr>
+          <w:rFonts w:hint="default"/>
+          <w:b w:val="0"/>
+          <w:bCs w:val="0"/>
+          <w:sz w:val="20"/>
+          <w:szCs w:val="20"/>
+          <w:u w:val="none"/>
+          <w:lang w:val="en-US"/>
+        </w:rPr>
+      </w:pPr>
+      <w:r>
+        <w:rPr>
+          <w:rFonts w:hint="default"/>
+          <w:b w:val="0"/>
+          <w:bCs w:val="0"/>
+          <w:sz w:val="20"/>
+          <w:szCs w:val="20"/>
+          <w:u w:val="none"/>
+          <w:lang w:val="en-US"/>
+        </w:rPr>
+        <w:t>Documentation:</w:t>
+      </w:r>
+    </w:p>
+    <w:p>
+      <w:pPr>
+        <w:rPr>
+          <w:rFonts w:hint="default"/>
+          <w:b w:val="0"/>
+          <w:bCs w:val="0"/>
+          <w:sz w:val="20"/>
+          <w:szCs w:val="20"/>
+          <w:u w:val="none"/>
+          <w:lang w:val="en-US"/>
+        </w:rPr>
+      </w:pPr>
+      <w:r>
+        <w:rPr>
+          <w:rFonts w:hint="default"/>
+          <w:b w:val="0"/>
+          <w:bCs w:val="0"/>
+          <w:sz w:val="20"/>
+          <w:szCs w:val="20"/>
+          <w:u w:val="none"/>
+          <w:lang w:val="en-US"/>
+        </w:rPr>
+        <w:fldChar w:fldCharType="begin"/>
+      </w:r>
+      <w:r>
+        <w:rPr>
+          <w:rFonts w:hint="default"/>
+          <w:b w:val="0"/>
+          <w:bCs w:val="0"/>
+          <w:sz w:val="20"/>
+          <w:szCs w:val="20"/>
+          <w:u w:val="none"/>
+          <w:lang w:val="en-US"/>
+        </w:rPr>
+        <w:instrText xml:space="preserve"> HYPERLINK "https://docs.python.org/2/library/urllib.html" </w:instrText>
+      </w:r>
+      <w:r>
+        <w:rPr>
+          <w:rFonts w:hint="default"/>
+          <w:b w:val="0"/>
+          <w:bCs w:val="0"/>
+          <w:sz w:val="20"/>
+          <w:szCs w:val="20"/>
+          <w:u w:val="none"/>
+          <w:lang w:val="en-US"/>
+        </w:rPr>
+        <w:fldChar w:fldCharType="separate"/>
+      </w:r>
+      <w:r>
+        <w:rPr>
+          <w:rStyle w:val="9"/>
+          <w:rFonts w:hint="default"/>
+          <w:b w:val="0"/>
+          <w:bCs w:val="0"/>
+          <w:sz w:val="20"/>
+          <w:szCs w:val="20"/>
+          <w:lang w:val="en-US"/>
+        </w:rPr>
+        <w:t>https://docs.python.org/2/library/urllib.html</w:t>
+      </w:r>
+      <w:r>
+        <w:rPr>
+          <w:rFonts w:hint="default"/>
+          <w:b w:val="0"/>
+          <w:bCs w:val="0"/>
+          <w:sz w:val="20"/>
+          <w:szCs w:val="20"/>
+          <w:u w:val="none"/>
+          <w:lang w:val="en-US"/>
+        </w:rPr>
+        <w:fldChar w:fldCharType="end"/>
+      </w:r>
+    </w:p>
+    <w:p>
+      <w:pPr>
+        <w:rPr>
+          <w:rFonts w:hint="default"/>
+          <w:b w:val="0"/>
+          <w:bCs w:val="0"/>
+          <w:sz w:val="20"/>
+          <w:szCs w:val="20"/>
+          <w:u w:val="none"/>
+          <w:lang w:val="en-US"/>
+        </w:rPr>
+      </w:pPr>
+    </w:p>
+    <w:p>
+      <w:pPr>
+        <w:rPr>
+          <w:rFonts w:hint="default"/>
+          <w:b w:val="0"/>
+          <w:bCs w:val="0"/>
+          <w:sz w:val="20"/>
+          <w:szCs w:val="20"/>
+          <w:u w:val="none"/>
+          <w:lang w:val="en-US"/>
+        </w:rPr>
+      </w:pPr>
+    </w:p>
+    <w:p>
+      <w:pPr>
+        <w:rPr>
+          <w:rFonts w:hint="default"/>
+          <w:b w:val="0"/>
+          <w:bCs w:val="0"/>
+          <w:sz w:val="20"/>
+          <w:szCs w:val="20"/>
+          <w:u w:val="none"/>
+          <w:lang w:val="en-US"/>
+        </w:rPr>
+      </w:pPr>
+      <w:r>
+        <w:rPr>
+          <w:rFonts w:hint="default"/>
+          <w:b w:val="0"/>
+          <w:bCs w:val="0"/>
+          <w:sz w:val="20"/>
+          <w:szCs w:val="20"/>
+          <w:u w:val="none"/>
+          <w:lang w:val="en-US"/>
+        </w:rPr>
+        <w:t>Google style guide for python:</w:t>
+      </w:r>
+    </w:p>
+    <w:p>
+      <w:pPr>
+        <w:rPr>
+          <w:rFonts w:hint="default"/>
+          <w:b w:val="0"/>
+          <w:bCs w:val="0"/>
+          <w:sz w:val="20"/>
+          <w:szCs w:val="20"/>
+          <w:u w:val="none"/>
+          <w:lang w:val="en-US"/>
+        </w:rPr>
+      </w:pPr>
+      <w:r>
+        <w:rPr>
+          <w:rFonts w:hint="default"/>
+          <w:b w:val="0"/>
+          <w:bCs w:val="0"/>
+          <w:sz w:val="20"/>
+          <w:szCs w:val="20"/>
+          <w:u w:val="none"/>
+          <w:lang w:val="en-US"/>
+        </w:rPr>
+        <w:fldChar w:fldCharType="begin"/>
+      </w:r>
+      <w:r>
+        <w:rPr>
+          <w:rFonts w:hint="default"/>
+          <w:b w:val="0"/>
+          <w:bCs w:val="0"/>
+          <w:sz w:val="20"/>
+          <w:szCs w:val="20"/>
+          <w:u w:val="none"/>
+          <w:lang w:val="en-US"/>
+        </w:rPr>
+        <w:instrText xml:space="preserve"> HYPERLINK "https://google.github.io/styleguide/pyguide.html" </w:instrText>
+      </w:r>
+      <w:r>
+        <w:rPr>
+          <w:rFonts w:hint="default"/>
+          <w:b w:val="0"/>
+          <w:bCs w:val="0"/>
+          <w:sz w:val="20"/>
+          <w:szCs w:val="20"/>
+          <w:u w:val="none"/>
+          <w:lang w:val="en-US"/>
+        </w:rPr>
+        <w:fldChar w:fldCharType="separate"/>
+      </w:r>
+      <w:r>
+        <w:rPr>
+          <w:rStyle w:val="9"/>
+          <w:rFonts w:hint="default"/>
+          <w:b w:val="0"/>
+          <w:bCs w:val="0"/>
+          <w:sz w:val="20"/>
+          <w:szCs w:val="20"/>
+          <w:lang w:val="en-US"/>
+        </w:rPr>
+        <w:t>https://google.github.io/styleguide/pyguide.html</w:t>
+      </w:r>
+      <w:r>
+        <w:rPr>
+          <w:rFonts w:hint="default"/>
+          <w:b w:val="0"/>
+          <w:bCs w:val="0"/>
+          <w:sz w:val="20"/>
+          <w:szCs w:val="20"/>
+          <w:u w:val="none"/>
+          <w:lang w:val="en-US"/>
+        </w:rPr>
+        <w:fldChar w:fldCharType="end"/>
+      </w:r>
+    </w:p>
+    <w:p>
+      <w:pPr>
+        <w:rPr>
+          <w:rFonts w:hint="default"/>
+          <w:b w:val="0"/>
+          <w:bCs w:val="0"/>
+          <w:sz w:val="20"/>
+          <w:szCs w:val="20"/>
+          <w:u w:val="none"/>
+          <w:lang w:val="en-US"/>
+        </w:rPr>
+      </w:pPr>
+    </w:p>
+    <w:p>
+      <w:pPr>
+        <w:rPr>
+          <w:rFonts w:hint="default"/>
+          <w:b w:val="0"/>
+          <w:bCs w:val="0"/>
+          <w:sz w:val="20"/>
+          <w:szCs w:val="20"/>
+          <w:u w:val="none"/>
+          <w:lang w:val="en-US"/>
+        </w:rPr>
+      </w:pPr>
+      <w:r>
+        <w:rPr>
+          <w:rFonts w:hint="default"/>
+          <w:b w:val="0"/>
+          <w:bCs w:val="0"/>
+          <w:sz w:val="20"/>
+          <w:szCs w:val="20"/>
+          <w:u w:val="none"/>
+          <w:lang w:val="en-US"/>
+        </w:rPr>
+        <w:t>Lesson 6:</w:t>
+      </w:r>
+    </w:p>
+    <w:p>
+      <w:pPr>
+        <w:rPr>
+          <w:rFonts w:hint="default"/>
+          <w:b w:val="0"/>
+          <w:bCs w:val="0"/>
+          <w:sz w:val="20"/>
+          <w:szCs w:val="20"/>
+          <w:u w:val="none"/>
+          <w:lang w:val="en-US"/>
+        </w:rPr>
+      </w:pPr>
+    </w:p>
+    <w:p>
+      <w:pPr>
+        <w:rPr>
+          <w:rFonts w:hint="default"/>
+          <w:b w:val="0"/>
+          <w:bCs w:val="0"/>
+          <w:sz w:val="20"/>
+          <w:szCs w:val="20"/>
+          <w:u w:val="none"/>
+          <w:lang w:val="en-US"/>
+        </w:rPr>
+      </w:pPr>
+    </w:p>
+    <w:p>
+      <w:pPr>
+        <w:rPr>
+          <w:rFonts w:hint="default"/>
+          <w:b/>
+          <w:bCs/>
+          <w:sz w:val="26"/>
+          <w:szCs w:val="26"/>
+          <w:u w:val="single"/>
+          <w:lang w:val="en-US"/>
+        </w:rPr>
+      </w:pPr>
+      <w:r>
+        <w:rPr>
+          <w:rFonts w:hint="default"/>
+          <w:b/>
+          <w:bCs/>
+          <w:sz w:val="26"/>
+          <w:szCs w:val="26"/>
+          <w:u w:val="single"/>
+          <w:lang w:val="en-US"/>
+        </w:rPr>
+        <w:t>Lesson 7:</w:t>
+      </w:r>
+    </w:p>
+    <w:p>
+      <w:pPr>
+        <w:rPr>
+          <w:rFonts w:hint="default"/>
+          <w:b w:val="0"/>
+          <w:bCs w:val="0"/>
+          <w:sz w:val="20"/>
+          <w:szCs w:val="20"/>
+          <w:u w:val="none"/>
+          <w:lang w:val="en-US"/>
+        </w:rPr>
+      </w:pPr>
+      <w:r>
+        <w:rPr>
+          <w:rFonts w:hint="default"/>
+          <w:b w:val="0"/>
+          <w:bCs w:val="0"/>
+          <w:sz w:val="20"/>
+          <w:szCs w:val="20"/>
+          <w:u w:val="none"/>
+          <w:lang w:val="en-US"/>
+        </w:rPr>
+        <w:t xml:space="preserve">Class variables - </w:t>
       </w:r>
       <w:bookmarkStart w:id="0" w:name="_GoBack"/>
       <w:bookmarkEnd w:id="0"/>
+    </w:p>
+    <w:p>
+      <w:pPr>
+        <w:rPr>
+          <w:rFonts w:hint="default"/>
+          <w:b w:val="0"/>
+          <w:bCs w:val="0"/>
+          <w:sz w:val="20"/>
+          <w:szCs w:val="20"/>
+          <w:u w:val="none"/>
+          <w:lang w:val="en-US"/>
+        </w:rPr>
+      </w:pPr>
     </w:p>
     <w:sectPr>
       <w:headerReference r:id="rId3" w:type="default"/>

</xml_diff>

<commit_message>
Update course notes for python course
</commit_message>
<xml_diff>
--- a/Supporting courses/Programming Foundations with Python/Notes from the course (Programming Foundations with Python).docx
+++ b/Supporting courses/Programming Foundations with Python/Notes from the course (Programming Foundations with Python).docx
@@ -1652,46 +1652,97 @@
           <w:lang w:val="en-US"/>
         </w:rPr>
       </w:pPr>
+    </w:p>
+    <w:p>
+      <w:pPr>
+        <w:rPr>
+          <w:rFonts w:hint="default"/>
+          <w:b w:val="0"/>
+          <w:bCs w:val="0"/>
+          <w:sz w:val="20"/>
+          <w:szCs w:val="20"/>
+          <w:u w:val="none"/>
+          <w:lang w:val="en-US"/>
+        </w:rPr>
+      </w:pPr>
+      <w:r>
+        <w:rPr>
+          <w:rFonts w:hint="default"/>
+          <w:b w:val="0"/>
+          <w:bCs w:val="0"/>
+          <w:sz w:val="20"/>
+          <w:szCs w:val="20"/>
+          <w:u w:val="none"/>
+          <w:lang w:val="en-US"/>
+        </w:rPr>
+        <w:t>Reference: http://www2.lib.uchicago.edu/keith/courses/python/class/5/</w:t>
+      </w:r>
+    </w:p>
+    <w:p>
+      <w:pPr>
+        <w:rPr>
+          <w:rFonts w:hint="default"/>
+          <w:b w:val="0"/>
+          <w:bCs w:val="0"/>
+          <w:sz w:val="20"/>
+          <w:szCs w:val="20"/>
+          <w:u w:val="none"/>
+          <w:lang w:val="en-US"/>
+        </w:rPr>
+      </w:pPr>
+    </w:p>
+    <w:p>
+      <w:pPr>
+        <w:rPr>
+          <w:rFonts w:hint="default"/>
+          <w:b w:val="0"/>
+          <w:bCs w:val="0"/>
+          <w:sz w:val="20"/>
+          <w:szCs w:val="20"/>
+          <w:u w:val="none"/>
+          <w:lang w:val="en-US"/>
+        </w:rPr>
+      </w:pPr>
+    </w:p>
+    <w:p>
+      <w:pPr>
+        <w:rPr>
+          <w:rFonts w:hint="default"/>
+          <w:b w:val="0"/>
+          <w:bCs w:val="0"/>
+          <w:sz w:val="20"/>
+          <w:szCs w:val="20"/>
+          <w:u w:val="none"/>
+          <w:lang w:val="en-US"/>
+        </w:rPr>
+      </w:pPr>
+    </w:p>
+    <w:p>
+      <w:pPr>
+        <w:rPr>
+          <w:rFonts w:hint="default"/>
+          <w:b w:val="0"/>
+          <w:bCs w:val="0"/>
+          <w:sz w:val="20"/>
+          <w:szCs w:val="20"/>
+          <w:u w:val="none"/>
+          <w:lang w:val="en-US"/>
+        </w:rPr>
+      </w:pPr>
+      <w:r>
+        <w:rPr>
+          <w:rFonts w:hint="default"/>
+          <w:b w:val="0"/>
+          <w:bCs w:val="0"/>
+          <w:sz w:val="20"/>
+          <w:szCs w:val="20"/>
+          <w:u w:val="none"/>
+          <w:lang w:val="en-US"/>
+        </w:rPr>
+        <w:t>In Python method overriding occurs simply defining in the child class a method with the same name of a method in the parent class. When you define a method in the object you make this latter able to satisfy that method call, so the implementations of its ancestors do not come in play</w:t>
+      </w:r>
       <w:bookmarkStart w:id="0" w:name="_GoBack"/>
       <w:bookmarkEnd w:id="0"/>
-    </w:p>
-    <w:p>
-      <w:pPr>
-        <w:rPr>
-          <w:rFonts w:hint="default"/>
-          <w:b w:val="0"/>
-          <w:bCs w:val="0"/>
-          <w:sz w:val="20"/>
-          <w:szCs w:val="20"/>
-          <w:u w:val="none"/>
-          <w:lang w:val="en-US"/>
-        </w:rPr>
-      </w:pPr>
-      <w:r>
-        <w:rPr>
-          <w:rFonts w:hint="default"/>
-          <w:b w:val="0"/>
-          <w:bCs w:val="0"/>
-          <w:sz w:val="20"/>
-          <w:szCs w:val="20"/>
-          <w:u w:val="none"/>
-          <w:lang w:val="en-US"/>
-        </w:rPr>
-        <w:t>Reference: http://www2.lib.uchicago.edu/keith/courses/python/class/5/</w:t>
-      </w:r>
-    </w:p>
-    <w:p>
-      <w:pPr>
-        <w:rPr>
-          <w:rFonts w:hint="default"/>
-          <w:b w:val="0"/>
-          <w:bCs w:val="0"/>
-          <w:sz w:val="20"/>
-          <w:szCs w:val="20"/>
-          <w:u w:val="none"/>
-          <w:lang w:val="en-US"/>
-        </w:rPr>
-      </w:pPr>
     </w:p>
     <w:sectPr>
       <w:headerReference r:id="rId3" w:type="default"/>

</xml_diff>